<commit_message>
Como clonar o repositório
Como clonar o repositório
</commit_message>
<xml_diff>
--- a/aula04.docx
+++ b/aula04.docx
@@ -88,19 +88,7 @@
         <w:jc w:val="both"/>
       </w:pPr>
       <w:r>
-        <w:t xml:space="preserve">6 - </w:t>
-      </w:r>
-      <w:r>
-        <w:t xml:space="preserve">Publicar repositório </w:t>
-      </w:r>
-      <w:r>
-        <w:t xml:space="preserve">remoto </w:t>
-      </w:r>
-      <w:r>
-        <w:t>PUSH</w:t>
-      </w:r>
-      <w:r>
-        <w:t>.</w:t>
+        <w:t>6 - Publicar repositório remoto PUSH.</w:t>
       </w:r>
       <w:r>
         <w:t xml:space="preserve"> (Após um </w:t>
@@ -118,8 +106,52 @@
       <w:pPr>
         <w:jc w:val="both"/>
       </w:pPr>
+    </w:p>
+    <w:p>
+      <w:pPr>
+        <w:jc w:val="both"/>
+      </w:pPr>
+      <w:r>
+        <w:t>Continuando o trabalho armazenado em um repositório remoto</w:t>
+      </w:r>
+      <w:r>
+        <w:t xml:space="preserve"> (clone)</w:t>
+      </w:r>
+    </w:p>
+    <w:p>
+      <w:pPr>
+        <w:jc w:val="both"/>
+      </w:pPr>
+      <w:r>
+        <w:t>1 – Abrir GitHub Desktop</w:t>
+      </w:r>
+    </w:p>
+    <w:p>
+      <w:pPr>
+        <w:jc w:val="both"/>
+      </w:pPr>
+      <w:r>
+        <w:t xml:space="preserve">2 </w:t>
+      </w:r>
+      <w:r>
+        <w:t>–</w:t>
+      </w:r>
+      <w:r>
+        <w:t xml:space="preserve"> </w:t>
+      </w:r>
+      <w:r>
+        <w:t>Em arquivo, selecionar clone repository</w:t>
+      </w:r>
       <w:bookmarkStart w:id="0" w:name="_GoBack"/>
       <w:bookmarkEnd w:id="0"/>
+      <w:r>
+        <w:t>..</w:t>
+      </w:r>
+    </w:p>
+    <w:p>
+      <w:pPr>
+        <w:jc w:val="both"/>
+      </w:pPr>
     </w:p>
     <w:p>
       <w:pPr>

</xml_diff>

<commit_message>
Criando repositório projeto antigo
Passos para criar um repositório de um projeto antigo
</commit_message>
<xml_diff>
--- a/aula04.docx
+++ b/aula04.docx
@@ -107,10 +107,7 @@
         <w:jc w:val="both"/>
       </w:pPr>
       <w:r>
-        <w:t>6</w:t>
-      </w:r>
-      <w:r>
-        <w:t>.1 - Passo opcional: Ao abrir o GitHub desktop, se você estiver com um repositório aberto e for continuar a trabalhar no mesmo, execute o comando “</w:t>
+        <w:t>6.1 - Passo opcional: Ao abrir o GitHub desktop, se você estiver com um repositório aberto e for continuar a trabalhar no mesmo, execute o comando “</w:t>
       </w:r>
       <w:proofErr w:type="spellStart"/>
       <w:r>
@@ -250,15 +247,19 @@
       <w:pPr>
         <w:jc w:val="center"/>
       </w:pPr>
-      <w:bookmarkStart w:id="0" w:name="_GoBack"/>
-      <w:bookmarkEnd w:id="0"/>
-    </w:p>
-    <w:p>
-      <w:pPr>
-        <w:jc w:val="both"/>
-      </w:pPr>
-      <w:r>
-        <w:t>3 – No GitHub Desktop, definir o caminho do repositório local e clicar em clonar (imagem a seguir)</w:t>
+    </w:p>
+    <w:p>
+      <w:pPr>
+        <w:jc w:val="both"/>
+      </w:pPr>
+      <w:r>
+        <w:t>3 – No GitHub Desktop, definir o caminho do repositório local e clicar em clonar (image</w:t>
+      </w:r>
+      <w:r>
+        <w:t>ns</w:t>
+      </w:r>
+      <w:r>
+        <w:t xml:space="preserve"> a seguir)</w:t>
       </w:r>
     </w:p>
     <w:p>
@@ -317,8 +318,199 @@
     </w:p>
     <w:p>
       <w:pPr>
-        <w:jc w:val="both"/>
-      </w:pPr>
+        <w:jc w:val="center"/>
+      </w:pPr>
+      <w:r>
+        <w:rPr>
+          <w:noProof/>
+          <w:lang w:eastAsia="pt-BR"/>
+        </w:rPr>
+        <w:drawing>
+          <wp:inline distT="0" distB="0" distL="0" distR="0" wp14:anchorId="3F5D788A" wp14:editId="4BC176B5">
+            <wp:extent cx="5400040" cy="2877820"/>
+            <wp:effectExtent l="0" t="0" r="0" b="0"/>
+            <wp:docPr id="3" name="Imagem 3"/>
+            <wp:cNvGraphicFramePr>
+              <a:graphicFrameLocks xmlns:a="http://schemas.openxmlformats.org/drawingml/2006/main" noChangeAspect="1"/>
+            </wp:cNvGraphicFramePr>
+            <a:graphic xmlns:a="http://schemas.openxmlformats.org/drawingml/2006/main">
+              <a:graphicData uri="http://schemas.openxmlformats.org/drawingml/2006/picture">
+                <pic:pic xmlns:pic="http://schemas.openxmlformats.org/drawingml/2006/picture">
+                  <pic:nvPicPr>
+                    <pic:cNvPr id="1" name=""/>
+                    <pic:cNvPicPr/>
+                  </pic:nvPicPr>
+                  <pic:blipFill>
+                    <a:blip r:embed="rId6"/>
+                    <a:stretch>
+                      <a:fillRect/>
+                    </a:stretch>
+                  </pic:blipFill>
+                  <pic:spPr>
+                    <a:xfrm>
+                      <a:off x="0" y="0"/>
+                      <a:ext cx="5400040" cy="2877820"/>
+                    </a:xfrm>
+                    <a:prstGeom prst="rect">
+                      <a:avLst/>
+                    </a:prstGeom>
+                  </pic:spPr>
+                </pic:pic>
+              </a:graphicData>
+            </a:graphic>
+          </wp:inline>
+        </w:drawing>
+      </w:r>
+    </w:p>
+    <w:p>
+      <w:pPr>
+        <w:jc w:val="both"/>
+      </w:pPr>
+    </w:p>
+    <w:p>
+      <w:pPr>
+        <w:jc w:val="both"/>
+      </w:pPr>
+      <w:r>
+        <w:t>Criar um repositório a partir dos arquivos de um projeto antigo</w:t>
+      </w:r>
+    </w:p>
+    <w:p>
+      <w:pPr>
+        <w:jc w:val="both"/>
+      </w:pPr>
+      <w:r>
+        <w:t xml:space="preserve">1 </w:t>
+      </w:r>
+      <w:r>
+        <w:t>–</w:t>
+      </w:r>
+      <w:r>
+        <w:t xml:space="preserve"> </w:t>
+      </w:r>
+      <w:r>
+        <w:t>Abrir o GitHub Desktop</w:t>
+      </w:r>
+    </w:p>
+    <w:p>
+      <w:pPr>
+        <w:jc w:val="both"/>
+      </w:pPr>
+      <w:r>
+        <w:t>2 - Clicar em FILE no menu e selecionar novo repositório</w:t>
+      </w:r>
+      <w:r>
+        <w:t>.</w:t>
+      </w:r>
+    </w:p>
+    <w:p>
+      <w:pPr>
+        <w:jc w:val="both"/>
+      </w:pPr>
+      <w:r>
+        <w:t xml:space="preserve">3 – Definir: nome repositório, descrição, local path (pasta na qual estão seus arquivos que você pretende criar um repositório), </w:t>
+      </w:r>
+      <w:r>
+        <w:t xml:space="preserve">marcar caixa README, selecionar </w:t>
+      </w:r>
+      <w:proofErr w:type="spellStart"/>
+      <w:r>
+        <w:t>GitIgnore</w:t>
+      </w:r>
+      <w:proofErr w:type="spellEnd"/>
+      <w:r>
+        <w:t xml:space="preserve"> (se for necessário ignorar algum arquivo), </w:t>
+      </w:r>
+      <w:proofErr w:type="spellStart"/>
+      <w:r>
+        <w:t>Licence</w:t>
+      </w:r>
+      <w:proofErr w:type="spellEnd"/>
+      <w:r>
+        <w:t xml:space="preserve"> (selecionar o tipo de licença) e clicar no botão “</w:t>
+      </w:r>
+      <w:proofErr w:type="spellStart"/>
+      <w:r>
+        <w:t>Create</w:t>
+      </w:r>
+      <w:proofErr w:type="spellEnd"/>
+      <w:r>
+        <w:t xml:space="preserve"> </w:t>
+      </w:r>
+      <w:proofErr w:type="spellStart"/>
+      <w:r>
+        <w:t>Repository</w:t>
+      </w:r>
+      <w:proofErr w:type="spellEnd"/>
+      <w:r>
+        <w:t>)</w:t>
+      </w:r>
+      <w:r>
+        <w:t>.</w:t>
+      </w:r>
+    </w:p>
+    <w:p>
+      <w:pPr>
+        <w:jc w:val="both"/>
+      </w:pPr>
+    </w:p>
+    <w:p>
+      <w:pPr>
+        <w:jc w:val="center"/>
+      </w:pPr>
+      <w:r>
+        <w:rPr>
+          <w:noProof/>
+          <w:lang w:eastAsia="pt-BR"/>
+        </w:rPr>
+        <w:lastRenderedPageBreak/>
+        <w:drawing>
+          <wp:inline distT="0" distB="0" distL="0" distR="0" wp14:anchorId="30567D7E" wp14:editId="58606ABA">
+            <wp:extent cx="3488899" cy="3981450"/>
+            <wp:effectExtent l="0" t="0" r="0" b="0"/>
+            <wp:docPr id="4" name="Imagem 4"/>
+            <wp:cNvGraphicFramePr>
+              <a:graphicFrameLocks xmlns:a="http://schemas.openxmlformats.org/drawingml/2006/main" noChangeAspect="1"/>
+            </wp:cNvGraphicFramePr>
+            <a:graphic xmlns:a="http://schemas.openxmlformats.org/drawingml/2006/main">
+              <a:graphicData uri="http://schemas.openxmlformats.org/drawingml/2006/picture">
+                <pic:pic xmlns:pic="http://schemas.openxmlformats.org/drawingml/2006/picture">
+                  <pic:nvPicPr>
+                    <pic:cNvPr id="1" name=""/>
+                    <pic:cNvPicPr/>
+                  </pic:nvPicPr>
+                  <pic:blipFill rotWithShape="1">
+                    <a:blip r:embed="rId7"/>
+                    <a:srcRect l="34924" t="17874" r="35089" b="17916"/>
+                    <a:stretch/>
+                  </pic:blipFill>
+                  <pic:spPr bwMode="auto">
+                    <a:xfrm>
+                      <a:off x="0" y="0"/>
+                      <a:ext cx="3500571" cy="3994769"/>
+                    </a:xfrm>
+                    <a:prstGeom prst="rect">
+                      <a:avLst/>
+                    </a:prstGeom>
+                    <a:ln>
+                      <a:noFill/>
+                    </a:ln>
+                    <a:extLst>
+                      <a:ext uri="{53640926-AAD7-44D8-BBD7-CCE9431645EC}">
+                        <a14:shadowObscured xmlns:a14="http://schemas.microsoft.com/office/drawing/2010/main"/>
+                      </a:ext>
+                    </a:extLst>
+                  </pic:spPr>
+                </pic:pic>
+              </a:graphicData>
+            </a:graphic>
+          </wp:inline>
+        </w:drawing>
+      </w:r>
+    </w:p>
+    <w:p>
+      <w:bookmarkStart w:id="0" w:name="_GoBack"/>
+      <w:bookmarkEnd w:id="0"/>
     </w:p>
     <w:p/>
     <w:sectPr>

</xml_diff>